<commit_message>
Some changes to the RAD.
</commit_message>
<xml_diff>
--- a/RAD.docx
+++ b/RAD.docx
@@ -793,6 +793,7 @@
         <w:outlineLvl w:val="0"/>
         <w:rPr>
           <w:rFonts w:ascii="Times" w:eastAsia="Times New Roman" w:hAnsi="Times" w:cs="Times New Roman"/>
+          <w:b/>
           <w:color w:val="000000"/>
           <w:sz w:val="27"/>
           <w:szCs w:val="27"/>
@@ -829,27 +830,17 @@
           <w:szCs w:val="27"/>
           <w:shd w:val="clear" w:color="auto" w:fill="FFFFFF"/>
         </w:rPr>
-        <w:t>Must: Basic web browser and navigation</w:t>
-      </w:r>
-      <w:r>
-        <w:rPr>
-          <w:rFonts w:ascii="Times" w:eastAsia="Times New Roman" w:hAnsi="Times" w:cs="Times New Roman"/>
-          <w:color w:val="000000"/>
-          <w:sz w:val="27"/>
-          <w:szCs w:val="27"/>
-          <w:shd w:val="clear" w:color="auto" w:fill="FFFFFF"/>
-        </w:rPr>
-        <w:br/>
-      </w:r>
-      <w:r>
-        <w:rPr>
-          <w:rFonts w:ascii="Times" w:eastAsia="Times New Roman" w:hAnsi="Times" w:cs="Times New Roman"/>
-          <w:color w:val="000000"/>
-          <w:sz w:val="27"/>
-          <w:szCs w:val="27"/>
-          <w:shd w:val="clear" w:color="auto" w:fill="FFFFFF"/>
-        </w:rPr>
-        <w:tab/>
+        <w:t>Basic web browser and navigation</w:t>
+      </w:r>
+      <w:r>
+        <w:rPr>
+          <w:rFonts w:ascii="Times" w:eastAsia="Times New Roman" w:hAnsi="Times" w:cs="Times New Roman"/>
+          <w:color w:val="000000"/>
+          <w:sz w:val="27"/>
+          <w:szCs w:val="27"/>
+          <w:shd w:val="clear" w:color="auto" w:fill="FFFFFF"/>
+        </w:rPr>
+        <w:br/>
         <w:t>Cross platform at least for Windows and OS X.</w:t>
       </w:r>
       <w:r>
@@ -861,16 +852,6 @@
           <w:shd w:val="clear" w:color="auto" w:fill="FFFFFF"/>
         </w:rPr>
         <w:br/>
-      </w:r>
-      <w:r>
-        <w:rPr>
-          <w:rFonts w:ascii="Times" w:eastAsia="Times New Roman" w:hAnsi="Times" w:cs="Times New Roman"/>
-          <w:color w:val="000000"/>
-          <w:sz w:val="27"/>
-          <w:szCs w:val="27"/>
-          <w:shd w:val="clear" w:color="auto" w:fill="FFFFFF"/>
-        </w:rPr>
-        <w:tab/>
         <w:t>Search bar built in</w:t>
       </w:r>
       <w:r>
@@ -882,17 +863,27 @@
           <w:shd w:val="clear" w:color="auto" w:fill="FFFFFF"/>
         </w:rPr>
         <w:br/>
-      </w:r>
-      <w:r>
-        <w:rPr>
-          <w:rFonts w:ascii="Times" w:eastAsia="Times New Roman" w:hAnsi="Times" w:cs="Times New Roman"/>
-          <w:color w:val="000000"/>
-          <w:sz w:val="27"/>
-          <w:szCs w:val="27"/>
-          <w:shd w:val="clear" w:color="auto" w:fill="FFFFFF"/>
-        </w:rPr>
-        <w:tab/>
-        <w:t>History and Favourites</w:t>
+        <w:t>History</w:t>
+      </w:r>
+      <w:r>
+        <w:rPr>
+          <w:rFonts w:ascii="Times" w:eastAsia="Times New Roman" w:hAnsi="Times" w:cs="Times New Roman"/>
+          <w:color w:val="000000"/>
+          <w:sz w:val="27"/>
+          <w:szCs w:val="27"/>
+          <w:shd w:val="clear" w:color="auto" w:fill="FFFFFF"/>
+        </w:rPr>
+        <w:br/>
+      </w:r>
+      <w:r>
+        <w:rPr>
+          <w:rFonts w:ascii="Times" w:eastAsia="Times New Roman" w:hAnsi="Times" w:cs="Times New Roman"/>
+          <w:color w:val="000000"/>
+          <w:sz w:val="27"/>
+          <w:szCs w:val="27"/>
+          <w:shd w:val="clear" w:color="auto" w:fill="FFFFFF"/>
+        </w:rPr>
+        <w:t>Favourites</w:t>
       </w:r>
       <w:r>
         <w:rPr>
@@ -924,8 +915,59 @@
           <w:shd w:val="clear" w:color="auto" w:fill="FFFFFF"/>
         </w:rPr>
         <w:br/>
-        <w:t>Should: In-built text based dynamic advertising (The functionality for advertising will be built, we will not build the advertisement serving platform)</w:t>
-      </w:r>
+      </w:r>
+      <w:r>
+        <w:rPr>
+          <w:rFonts w:ascii="Times" w:eastAsia="Times New Roman" w:hAnsi="Times" w:cs="Times New Roman"/>
+          <w:color w:val="000000"/>
+          <w:sz w:val="27"/>
+          <w:szCs w:val="27"/>
+          <w:shd w:val="clear" w:color="auto" w:fill="FFFFFF"/>
+        </w:rPr>
+        <w:t>In-built text based dynamic advertising (The functionality for advertising will</w:t>
+      </w:r>
+      <w:r>
+        <w:rPr>
+          <w:rFonts w:ascii="Times" w:eastAsia="Times New Roman" w:hAnsi="Times" w:cs="Times New Roman"/>
+          <w:color w:val="000000"/>
+          <w:sz w:val="27"/>
+          <w:szCs w:val="27"/>
+          <w:shd w:val="clear" w:color="auto" w:fill="FFFFFF"/>
+        </w:rPr>
+        <w:t xml:space="preserve"> be built, we will not build an</w:t>
+      </w:r>
+      <w:r>
+        <w:rPr>
+          <w:rFonts w:ascii="Times" w:eastAsia="Times New Roman" w:hAnsi="Times" w:cs="Times New Roman"/>
+          <w:color w:val="000000"/>
+          <w:sz w:val="27"/>
+          <w:szCs w:val="27"/>
+          <w:shd w:val="clear" w:color="auto" w:fill="FFFFFF"/>
+        </w:rPr>
+        <w:t xml:space="preserve"> advertisement serving platform</w:t>
+      </w:r>
+      <w:r>
+        <w:rPr>
+          <w:rFonts w:ascii="Times" w:eastAsia="Times New Roman" w:hAnsi="Times" w:cs="Times New Roman"/>
+          <w:color w:val="000000"/>
+          <w:sz w:val="27"/>
+          <w:szCs w:val="27"/>
+          <w:shd w:val="clear" w:color="auto" w:fill="FFFFFF"/>
+        </w:rPr>
+        <w:t>, though will provide documentation on how it functions/the way in which to structure the information</w:t>
+      </w:r>
+      <w:r>
+        <w:rPr>
+          <w:rFonts w:ascii="Times" w:eastAsia="Times New Roman" w:hAnsi="Times" w:cs="Times New Roman"/>
+          <w:color w:val="000000"/>
+          <w:sz w:val="27"/>
+          <w:szCs w:val="27"/>
+          <w:shd w:val="clear" w:color="auto" w:fill="FFFFFF"/>
+        </w:rPr>
+        <w:t>)</w:t>
+      </w:r>
+      <w:bookmarkStart w:id="0" w:name="_GoBack"/>
+      <w:bookmarkEnd w:id="0"/>
       <w:r>
         <w:rPr>
           <w:rFonts w:ascii="Times" w:eastAsia="Times New Roman" w:hAnsi="Times" w:cs="Times New Roman"/>
@@ -958,7 +1000,7 @@
           <w:szCs w:val="27"/>
           <w:shd w:val="clear" w:color="auto" w:fill="FFFFFF"/>
         </w:rPr>
-        <w:t>Could: Tabbed browsing</w:t>
+        <w:t>Tabbed browsing</w:t>
       </w:r>
       <w:r>
         <w:rPr>
@@ -2784,8 +2826,6 @@
         </w:rPr>
         <w:t>TO BE ADDED</w:t>
       </w:r>
-      <w:bookmarkStart w:id="0" w:name="_GoBack"/>
-      <w:bookmarkEnd w:id="0"/>
     </w:p>
     <w:p>
       <w:pPr>

</xml_diff>